<commit_message>
Fix files for running on Mac.
</commit_message>
<xml_diff>
--- a/Edge preserving smooting.docx
+++ b/Edge preserving smooting.docx
@@ -1,6 +1,6 @@
 
 <file path=word/document.xml><?xml version="1.0" encoding="utf-8"?>
-<w:document xmlns:wpc="http://schemas.microsoft.com/office/word/2010/wordprocessingCanvas" xmlns:mc="http://schemas.openxmlformats.org/markup-compatibility/2006" xmlns:o="urn:schemas-microsoft-com:office:office" xmlns:r="http://schemas.openxmlformats.org/officeDocument/2006/relationships" xmlns:m="http://schemas.openxmlformats.org/officeDocument/2006/math" xmlns:v="urn:schemas-microsoft-com:vml" xmlns:wp14="http://schemas.microsoft.com/office/word/2010/wordprocessingDrawing" xmlns:wp="http://schemas.openxmlformats.org/drawingml/2006/wordprocessingDrawing" xmlns:w10="urn:schemas-microsoft-com:office:word" xmlns:w="http://schemas.openxmlformats.org/wordprocessingml/2006/main" xmlns:w14="http://schemas.microsoft.com/office/word/2010/wordml" xmlns:wpg="http://schemas.microsoft.com/office/word/2010/wordprocessingGroup" xmlns:wpi="http://schemas.microsoft.com/office/word/2010/wordprocessingInk" xmlns:wne="http://schemas.microsoft.com/office/word/2006/wordml" xmlns:wps="http://schemas.microsoft.com/office/word/2010/wordprocessingShape" mc:Ignorable="w14 wp14">
+<w:document xmlns:ve="http://schemas.openxmlformats.org/markup-compatibility/2006" xmlns:o="urn:schemas-microsoft-com:office:office" xmlns:r="http://schemas.openxmlformats.org/officeDocument/2006/relationships" xmlns:m="http://schemas.openxmlformats.org/officeDocument/2006/math" xmlns:v="urn:schemas-microsoft-com:vml" xmlns:wp="http://schemas.openxmlformats.org/drawingml/2006/wordprocessingDrawing" xmlns:w10="urn:schemas-microsoft-com:office:word" xmlns:w="http://schemas.openxmlformats.org/wordprocessingml/2006/main" xmlns:wne="http://schemas.microsoft.com/office/word/2006/wordml">
   <w:body>
     <w:p>
       <w:r>
@@ -28,10 +28,10 @@
                     </pic:cNvPicPr>
                   </pic:nvPicPr>
                   <pic:blipFill>
-                    <a:blip r:embed="rId5" cstate="print">
+                    <a:blip r:embed="rId4" cstate="print">
                       <a:extLst>
                         <a:ext uri="{28A0092B-C50C-407E-A947-70E740481C1C}">
-                          <a14:useLocalDpi xmlns:a14="http://schemas.microsoft.com/office/drawing/2010/main" val="0"/>
+                          <a14:useLocalDpi xmlns:a14="http://schemas.microsoft.com/office/drawing/2010/main" xmlns:wps="http://schemas.microsoft.com/office/word/2010/wordprocessingShape" xmlns:wpi="http://schemas.microsoft.com/office/word/2010/wordprocessingInk" xmlns:wpg="http://schemas.microsoft.com/office/word/2010/wordprocessingGroup" xmlns:w14="http://schemas.microsoft.com/office/word/2010/wordml" xmlns:w="http://schemas.openxmlformats.org/wordprocessingml/2006/main" xmlns:w10="urn:schemas-microsoft-com:office:word" xmlns:wp14="http://schemas.microsoft.com/office/word/2010/wordprocessingDrawing" xmlns:v="urn:schemas-microsoft-com:vml" xmlns:o="urn:schemas-microsoft-com:office:office" xmlns:mc="http://schemas.openxmlformats.org/markup-compatibility/2006" xmlns:wpc="http://schemas.microsoft.com/office/word/2010/wordprocessingCanvas" xmlns="" val="0"/>
                         </a:ext>
                       </a:extLst>
                     </a:blip>
@@ -87,10 +87,10 @@
                     </pic:cNvPicPr>
                   </pic:nvPicPr>
                   <pic:blipFill>
-                    <a:blip r:embed="rId6" cstate="print">
+                    <a:blip r:embed="rId5" cstate="print">
                       <a:extLst>
                         <a:ext uri="{28A0092B-C50C-407E-A947-70E740481C1C}">
-                          <a14:useLocalDpi xmlns:a14="http://schemas.microsoft.com/office/drawing/2010/main" val="0"/>
+                          <a14:useLocalDpi xmlns:a14="http://schemas.microsoft.com/office/drawing/2010/main" xmlns:wps="http://schemas.microsoft.com/office/word/2010/wordprocessingShape" xmlns:wpi="http://schemas.microsoft.com/office/word/2010/wordprocessingInk" xmlns:wpg="http://schemas.microsoft.com/office/word/2010/wordprocessingGroup" xmlns:w14="http://schemas.microsoft.com/office/word/2010/wordml" xmlns:w="http://schemas.openxmlformats.org/wordprocessingml/2006/main" xmlns:w10="urn:schemas-microsoft-com:office:word" xmlns:wp14="http://schemas.microsoft.com/office/word/2010/wordprocessingDrawing" xmlns:v="urn:schemas-microsoft-com:vml" xmlns:o="urn:schemas-microsoft-com:office:office" xmlns:mc="http://schemas.openxmlformats.org/markup-compatibility/2006" xmlns:wpc="http://schemas.microsoft.com/office/word/2010/wordprocessingCanvas" xmlns="" val="0"/>
                         </a:ext>
                       </a:extLst>
                     </a:blip>
@@ -126,7 +126,7 @@
         </w:rPr>
         <w:lastRenderedPageBreak/>
         <w:drawing>
-          <wp:inline distT="0" distB="0" distL="0" distR="0" wp14:anchorId="04992F19" wp14:editId="03B07647">
+          <wp:inline distT="0" distB="0" distL="0" distR="0">
             <wp:extent cx="5486400" cy="3888482"/>
             <wp:effectExtent l="0" t="0" r="0" b="0"/>
             <wp:docPr id="4" name="Picture 4"/>
@@ -143,10 +143,10 @@
                     </pic:cNvPicPr>
                   </pic:nvPicPr>
                   <pic:blipFill>
-                    <a:blip r:embed="rId7">
+                    <a:blip r:embed="rId6" cstate="print">
                       <a:extLst>
                         <a:ext uri="{28A0092B-C50C-407E-A947-70E740481C1C}">
-                          <a14:useLocalDpi xmlns:a14="http://schemas.microsoft.com/office/drawing/2010/main" val="0"/>
+                          <a14:useLocalDpi xmlns:a14="http://schemas.microsoft.com/office/drawing/2010/main" xmlns:wps="http://schemas.microsoft.com/office/word/2010/wordprocessingShape" xmlns:wpi="http://schemas.microsoft.com/office/word/2010/wordprocessingInk" xmlns:wpg="http://schemas.microsoft.com/office/word/2010/wordprocessingGroup" xmlns:w14="http://schemas.microsoft.com/office/word/2010/wordml" xmlns:w="http://schemas.openxmlformats.org/wordprocessingml/2006/main" xmlns:w10="urn:schemas-microsoft-com:office:word" xmlns:wp14="http://schemas.microsoft.com/office/word/2010/wordprocessingDrawing" xmlns:v="urn:schemas-microsoft-com:vml" xmlns:o="urn:schemas-microsoft-com:office:office" xmlns:mc="http://schemas.openxmlformats.org/markup-compatibility/2006" xmlns:wpc="http://schemas.microsoft.com/office/word/2010/wordprocessingCanvas" xmlns="" val="0"/>
                         </a:ext>
                       </a:extLst>
                     </a:blip>
@@ -179,11 +179,17 @@
     </w:p>
     <w:p>
       <w:r>
+        <w:br w:type="page"/>
+      </w:r>
+    </w:p>
+    <w:p/>
+    <w:p>
+      <w:r>
         <w:rPr>
           <w:noProof/>
         </w:rPr>
         <w:drawing>
-          <wp:inline distT="0" distB="0" distL="0" distR="0" wp14:anchorId="32022BB8" wp14:editId="18540624">
+          <wp:inline distT="0" distB="0" distL="0" distR="0">
             <wp:extent cx="5486400" cy="3888482"/>
             <wp:effectExtent l="0" t="0" r="0" b="0"/>
             <wp:docPr id="3" name="Picture 3"/>
@@ -200,10 +206,10 @@
                     </pic:cNvPicPr>
                   </pic:nvPicPr>
                   <pic:blipFill>
-                    <a:blip r:embed="rId8">
+                    <a:blip r:embed="rId7" cstate="print">
                       <a:extLst>
                         <a:ext uri="{28A0092B-C50C-407E-A947-70E740481C1C}">
-                          <a14:useLocalDpi xmlns:a14="http://schemas.microsoft.com/office/drawing/2010/main" val="0"/>
+                          <a14:useLocalDpi xmlns:a14="http://schemas.microsoft.com/office/drawing/2010/main" xmlns:wps="http://schemas.microsoft.com/office/word/2010/wordprocessingShape" xmlns:wpi="http://schemas.microsoft.com/office/word/2010/wordprocessingInk" xmlns:wpg="http://schemas.microsoft.com/office/word/2010/wordprocessingGroup" xmlns:w14="http://schemas.microsoft.com/office/word/2010/wordml" xmlns:w="http://schemas.openxmlformats.org/wordprocessingml/2006/main" xmlns:w10="urn:schemas-microsoft-com:office:word" xmlns:wp14="http://schemas.microsoft.com/office/word/2010/wordprocessingDrawing" xmlns:v="urn:schemas-microsoft-com:vml" xmlns:o="urn:schemas-microsoft-com:office:office" xmlns:mc="http://schemas.openxmlformats.org/markup-compatibility/2006" xmlns:wpc="http://schemas.microsoft.com/office/word/2010/wordprocessingCanvas" xmlns="" val="0"/>
                         </a:ext>
                       </a:extLst>
                     </a:blip>
@@ -232,6 +238,58 @@
         </w:drawing>
       </w:r>
     </w:p>
+    <w:p>
+      <w:r>
+        <w:rPr>
+          <w:noProof/>
+        </w:rPr>
+        <w:drawing>
+          <wp:inline distT="0" distB="0" distL="0" distR="0">
+            <wp:extent cx="5427980" cy="3837305"/>
+            <wp:effectExtent l="19050" t="0" r="1270" b="0"/>
+            <wp:docPr id="5" name="Picture 1"/>
+            <wp:cNvGraphicFramePr>
+              <a:graphicFrameLocks xmlns:a="http://schemas.openxmlformats.org/drawingml/2006/main" noChangeAspect="1"/>
+            </wp:cNvGraphicFramePr>
+            <a:graphic xmlns:a="http://schemas.openxmlformats.org/drawingml/2006/main">
+              <a:graphicData uri="http://schemas.openxmlformats.org/drawingml/2006/picture">
+                <pic:pic xmlns:pic="http://schemas.openxmlformats.org/drawingml/2006/picture">
+                  <pic:nvPicPr>
+                    <pic:cNvPr id="0" name="Picture 1"/>
+                    <pic:cNvPicPr>
+                      <a:picLocks noChangeAspect="1" noChangeArrowheads="1"/>
+                    </pic:cNvPicPr>
+                  </pic:nvPicPr>
+                  <pic:blipFill>
+                    <a:blip r:embed="rId8" cstate="print"/>
+                    <a:srcRect/>
+                    <a:stretch>
+                      <a:fillRect/>
+                    </a:stretch>
+                  </pic:blipFill>
+                  <pic:spPr bwMode="auto">
+                    <a:xfrm>
+                      <a:off x="0" y="0"/>
+                      <a:ext cx="5427980" cy="3837305"/>
+                    </a:xfrm>
+                    <a:prstGeom prst="rect">
+                      <a:avLst/>
+                    </a:prstGeom>
+                    <a:noFill/>
+                    <a:ln w="9525">
+                      <a:noFill/>
+                      <a:miter lim="800000"/>
+                      <a:headEnd/>
+                      <a:tailEnd/>
+                    </a:ln>
+                  </pic:spPr>
+                </pic:pic>
+              </a:graphicData>
+            </a:graphic>
+          </wp:inline>
+        </w:drawing>
+      </w:r>
+    </w:p>
     <w:sectPr>
       <w:pgSz w:w="12240" w:h="15840"/>
       <w:pgMar w:top="1440" w:right="1440" w:bottom="1440" w:left="1440" w:header="720" w:footer="720" w:gutter="0"/>
@@ -243,7 +301,7 @@
 </file>
 
 <file path=word/styles.xml><?xml version="1.0" encoding="utf-8"?>
-<w:styles xmlns:mc="http://schemas.openxmlformats.org/markup-compatibility/2006" xmlns:r="http://schemas.openxmlformats.org/officeDocument/2006/relationships" xmlns:w="http://schemas.openxmlformats.org/wordprocessingml/2006/main" xmlns:w14="http://schemas.microsoft.com/office/word/2010/wordml" mc:Ignorable="w14">
+<w:styles xmlns:r="http://schemas.openxmlformats.org/officeDocument/2006/relationships" xmlns:w="http://schemas.openxmlformats.org/wordprocessingml/2006/main">
   <w:docDefaults>
     <w:rPrDefault>
       <w:rPr>
@@ -401,6 +459,7 @@
   <w:style w:type="paragraph" w:default="1" w:styleId="Normal">
     <w:name w:val="Normal"/>
     <w:qFormat/>
+    <w:rsid w:val="00E943B4"/>
   </w:style>
   <w:style w:type="character" w:default="1" w:styleId="DefaultParagraphFont">
     <w:name w:val="Default Paragraph Font"/>
@@ -413,6 +472,7 @@
     <w:uiPriority w:val="99"/>
     <w:semiHidden/>
     <w:unhideWhenUsed/>
+    <w:qFormat/>
     <w:tblPr>
       <w:tblInd w:w="0" w:type="dxa"/>
       <w:tblCellMar>

</xml_diff>